<commit_message>
updated seqsender.py script name in word doc for test submission
</commit_message>
<xml_diff>
--- a/test_input/Test Submission Instructions.docx
+++ b/test_input/Test Submission Instructions.docx
@@ -77,7 +77,7 @@
         <w:ind w:left="360"/>
       </w:pPr>
       <w:r>
-        <w:object w:dxaOrig="10320" w:dyaOrig="510" w14:anchorId="28B6163A">
+        <w:object w:dxaOrig="10320" w:dyaOrig="504" w14:anchorId="28B6163A">
           <v:shapetype id="_x0000_t75" coordsize="21600,21600" o:spt="75" o:preferrelative="t" path="m@4@5l@4@11@9@11@9@5xe" filled="f" stroked="f">
             <v:stroke joinstyle="miter"/>
             <v:formulas>
@@ -97,10 +97,10 @@
             <v:path o:extrusionok="f" gradientshapeok="t" o:connecttype="rect"/>
             <o:lock v:ext="edit" aspectratio="t"/>
           </v:shapetype>
-          <v:shape id="_x0000_i1039" type="#_x0000_t75" style="width:516pt;height:25.65pt" o:ole="">
+          <v:shape id="_x0000_i1035" type="#_x0000_t75" style="width:516pt;height:25.5pt" o:ole="">
             <v:imagedata r:id="rId7" o:title=""/>
           </v:shape>
-          <o:OLEObject Type="Embed" ProgID="Word.OpenDocumentText.12" ShapeID="_x0000_i1039" DrawAspect="Content" ObjectID="_1719295680" r:id="rId8"/>
+          <o:OLEObject Type="Embed" ProgID="Word.OpenDocumentText.12" ShapeID="_x0000_i1035" DrawAspect="Content" ObjectID="_1719307222" r:id="rId8"/>
         </w:object>
       </w:r>
     </w:p>
@@ -628,7 +628,7 @@
               </wp:anchor>
             </w:drawing>
           </mc:Choice>
-          <mc:Fallback>
+          <mc:Fallback xmlns="">
             <w:pict>
               <v:shapetype w14:anchorId="1CD65B2C" id="_x0000_t32" coordsize="21600,21600" o:spt="32" o:oned="t" path="m,l21600,21600e" filled="f">
                 <v:path arrowok="t" fillok="f" o:connecttype="none"/>
@@ -698,7 +698,7 @@
               </wp:anchor>
             </w:drawing>
           </mc:Choice>
-          <mc:Fallback>
+          <mc:Fallback xmlns="">
             <w:pict>
               <v:shape w14:anchorId="2CE5030E" id="Straight Arrow Connector 9" o:spid="_x0000_s1026" type="#_x0000_t32" style="position:absolute;margin-left:119.6pt;margin-top:74.25pt;width:127.1pt;height:7.05pt;z-index:251634176;visibility:visible;mso-wrap-style:square;mso-wrap-distance-left:9pt;mso-wrap-distance-top:0;mso-wrap-distance-right:9pt;mso-wrap-distance-bottom:0;mso-position-horizontal:absolute;mso-position-horizontal-relative:text;mso-position-vertical:absolute;mso-position-vertical-relative:text" o:gfxdata="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" strokecolor="#ed7d31 [3205]" strokeweight="1.5pt">
                 <v:stroke endarrow="block" joinstyle="miter"/>
@@ -770,7 +770,7 @@
               </wp:anchor>
             </w:drawing>
           </mc:Choice>
-          <mc:Fallback>
+          <mc:Fallback xmlns="">
             <w:pict>
               <v:shape w14:anchorId="7874E17B" id="Straight Arrow Connector 8" o:spid="_x0000_s1026" type="#_x0000_t32" style="position:absolute;margin-left:110.1pt;margin-top:204.15pt;width:133.05pt;height:10.15pt;flip:y;z-index:251632128;visibility:visible;mso-wrap-style:square;mso-width-percent:0;mso-height-percent:0;mso-wrap-distance-left:9pt;mso-wrap-distance-top:0;mso-wrap-distance-right:9pt;mso-wrap-distance-bottom:0;mso-position-horizontal:absolute;mso-position-horizontal-relative:text;mso-position-vertical:absolute;mso-position-vertical-relative:text;mso-width-percent:0;mso-height-percent:0;mso-width-relative:margin;mso-height-relative:margin" o:gfxdata="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" strokecolor="#ed7d31 [3205]" strokeweight="1.5pt">
                 <v:stroke endarrow="block" joinstyle="miter"/>
@@ -836,7 +836,7 @@
               </wp:anchor>
             </w:drawing>
           </mc:Choice>
-          <mc:Fallback>
+          <mc:Fallback xmlns="">
             <w:pict>
               <v:shape w14:anchorId="05886951" id="Straight Arrow Connector 7" o:spid="_x0000_s1026" type="#_x0000_t32" style="position:absolute;margin-left:133.75pt;margin-top:250.75pt;width:113.6pt;height:.35pt;flip:y;z-index:251630080;visibility:visible;mso-wrap-style:square;mso-wrap-distance-left:9pt;mso-wrap-distance-top:0;mso-wrap-distance-right:9pt;mso-wrap-distance-bottom:0;mso-position-horizontal:absolute;mso-position-horizontal-relative:text;mso-position-vertical:absolute;mso-position-vertical-relative:text" o:gfxdata="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" strokecolor="#ed7d31 [3205]" strokeweight="1.5pt">
                 <v:stroke endarrow="block" joinstyle="miter"/>
@@ -902,7 +902,7 @@
               </wp:anchor>
             </w:drawing>
           </mc:Choice>
-          <mc:Fallback>
+          <mc:Fallback xmlns="">
             <w:pict>
               <v:shape w14:anchorId="4A97C3D1" id="Straight Arrow Connector 6" o:spid="_x0000_s1026" type="#_x0000_t32" style="position:absolute;margin-left:124.25pt;margin-top:130.4pt;width:123.2pt;height:.7pt;z-index:251628032;visibility:visible;mso-wrap-style:square;mso-wrap-distance-left:9pt;mso-wrap-distance-top:0;mso-wrap-distance-right:9pt;mso-wrap-distance-bottom:0;mso-position-horizontal:absolute;mso-position-horizontal-relative:text;mso-position-vertical:absolute;mso-position-vertical-relative:text" o:gfxdata="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" strokecolor="#ed7d31 [3205]" strokeweight="1.5pt">
                 <v:stroke endarrow="block" joinstyle="miter"/>
@@ -970,7 +970,7 @@
               </wp:anchor>
             </w:drawing>
           </mc:Choice>
-          <mc:Fallback>
+          <mc:Fallback xmlns="">
             <w:pict>
               <v:shapetype w14:anchorId="3A699827" id="_x0000_t88" coordsize="21600,21600" o:spt="88" adj="1800,10800" path="m,qx10800@0l10800@2qy21600@11,10800@3l10800@1qy,21600e" filled="f">
                 <v:formulas>
@@ -1059,7 +1059,7 @@
               </wp:anchor>
             </w:drawing>
           </mc:Choice>
-          <mc:Fallback>
+          <mc:Fallback xmlns="">
             <w:pict>
               <v:shape w14:anchorId="2C73A1BD" id="Right Brace 4" o:spid="_x0000_s1026" type="#_x0000_t88" style="position:absolute;margin-left:112.6pt;margin-top:224.25pt;width:17.3pt;height:53.65pt;z-index:251621888;visibility:visible;mso-wrap-style:square;mso-wrap-distance-left:9pt;mso-wrap-distance-top:0;mso-wrap-distance-right:9pt;mso-wrap-distance-bottom:0;mso-position-horizontal:absolute;mso-position-horizontal-relative:text;mso-position-vertical:absolute;mso-position-vertical-relative:text;v-text-anchor:middle" o:gfxdata="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" adj="580" strokecolor="#ed7d31 [3205]" strokeweight="1.5pt">
                 <v:stroke joinstyle="miter"/>
@@ -1180,7 +1180,7 @@
               </wp:anchor>
             </w:drawing>
           </mc:Choice>
-          <mc:Fallback>
+          <mc:Fallback xmlns="">
             <w:pict>
               <v:shape w14:anchorId="73454A61" id="Straight Arrow Connector 16" o:spid="_x0000_s1026" type="#_x0000_t32" style="position:absolute;margin-left:129.45pt;margin-top:168.2pt;width:115.7pt;height:16.95pt;flip:y;z-index:251674624;visibility:visible;mso-wrap-style:square;mso-height-percent:0;mso-wrap-distance-left:9pt;mso-wrap-distance-top:0;mso-wrap-distance-right:9pt;mso-wrap-distance-bottom:0;mso-position-horizontal:absolute;mso-position-horizontal-relative:text;mso-position-vertical:absolute;mso-position-vertical-relative:text;mso-height-percent:0;mso-height-relative:margin" o:gfxdata="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" strokecolor="#ed7d31 [3205]" strokeweight="1.5pt">
                 <v:stroke endarrow="block" joinstyle="miter"/>
@@ -1246,7 +1246,7 @@
               </wp:anchor>
             </w:drawing>
           </mc:Choice>
-          <mc:Fallback>
+          <mc:Fallback xmlns="">
             <w:pict>
               <v:shape w14:anchorId="157E8349" id="Straight Arrow Connector 15" o:spid="_x0000_s1026" type="#_x0000_t32" style="position:absolute;margin-left:117pt;margin-top:32.15pt;width:129pt;height:8.15pt;z-index:251673600;visibility:visible;mso-wrap-style:square;mso-wrap-distance-left:9pt;mso-wrap-distance-top:0;mso-wrap-distance-right:9pt;mso-wrap-distance-bottom:0;mso-position-horizontal:absolute;mso-position-horizontal-relative:text;mso-position-vertical:absolute;mso-position-vertical-relative:text" o:gfxdata="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" strokecolor="#ed7d31 [3205]" strokeweight="1.5pt">
                 <v:stroke endarrow="block" joinstyle="miter"/>
@@ -1317,7 +1317,7 @@
               </wp:anchor>
             </w:drawing>
           </mc:Choice>
-          <mc:Fallback>
+          <mc:Fallback xmlns="">
             <w:pict>
               <v:shape w14:anchorId="0A1D38EE" id="Right Brace 14" o:spid="_x0000_s1026" type="#_x0000_t88" style="position:absolute;margin-left:96pt;margin-top:24.8pt;width:17.25pt;height:13.75pt;z-index:251646464;visibility:visible;mso-wrap-style:square;mso-height-percent:0;mso-wrap-distance-left:9pt;mso-wrap-distance-top:0;mso-wrap-distance-right:9pt;mso-wrap-distance-bottom:0;mso-position-horizontal:absolute;mso-position-horizontal-relative:text;mso-position-vertical:absolute;mso-position-vertical-relative:text;mso-height-percent:0;mso-height-relative:margin;v-text-anchor:middle" o:gfxdata="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" strokecolor="#ed7d31 [3205]" strokeweight="1.5pt">
                 <v:stroke joinstyle="miter"/>
@@ -1388,7 +1388,7 @@
               </wp:anchor>
             </w:drawing>
           </mc:Choice>
-          <mc:Fallback>
+          <mc:Fallback xmlns="">
             <w:pict>
               <v:shape w14:anchorId="4F571894" id="Right Brace 13" o:spid="_x0000_s1026" type="#_x0000_t88" style="position:absolute;margin-left:109.3pt;margin-top:149.55pt;width:17.3pt;height:71.6pt;z-index:251644416;visibility:visible;mso-wrap-style:square;mso-height-percent:0;mso-wrap-distance-left:9pt;mso-wrap-distance-top:0;mso-wrap-distance-right:9pt;mso-wrap-distance-bottom:0;mso-position-horizontal:absolute;mso-position-horizontal-relative:text;mso-position-vertical:absolute;mso-position-vertical-relative:text;mso-height-percent:0;mso-height-relative:margin;v-text-anchor:middle" o:gfxdata="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" adj="435" strokecolor="#ed7d31 [3205]" strokeweight="1.5pt">
                 <v:stroke joinstyle="miter"/>
@@ -1669,6 +1669,9 @@
         <w:pStyle w:val="ListParagraph"/>
       </w:pPr>
       <w:r>
+        <w:rPr>
+          <w:noProof/>
+        </w:rPr>
         <mc:AlternateContent>
           <mc:Choice Requires="wps">
             <w:drawing>
@@ -1728,7 +1731,7 @@
               </wp:anchor>
             </w:drawing>
           </mc:Choice>
-          <mc:Fallback>
+          <mc:Fallback xmlns="">
             <w:pict>
               <v:shape w14:anchorId="79DC5C0A" id="Straight Arrow Connector 20" o:spid="_x0000_s1026" type="#_x0000_t32" style="position:absolute;margin-left:131.55pt;margin-top:114.65pt;width:116.55pt;height:15pt;flip:y;z-index:251702784;visibility:visible;mso-wrap-style:square;mso-width-percent:0;mso-height-percent:0;mso-wrap-distance-left:9pt;mso-wrap-distance-top:0;mso-wrap-distance-right:9pt;mso-wrap-distance-bottom:0;mso-position-horizontal:absolute;mso-position-horizontal-relative:text;mso-position-vertical:absolute;mso-position-vertical-relative:text;mso-width-percent:0;mso-height-percent:0;mso-width-relative:margin;mso-height-relative:margin" o:gfxdata="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" strokecolor="#ed7d31 [3205]" strokeweight="1.5pt">
                 <v:stroke endarrow="block" joinstyle="miter"/>
@@ -1738,6 +1741,9 @@
         </mc:AlternateContent>
       </w:r>
       <w:r>
+        <w:rPr>
+          <w:noProof/>
+        </w:rPr>
         <mc:AlternateContent>
           <mc:Choice Requires="wps">
             <w:drawing>
@@ -1796,7 +1802,7 @@
               </wp:anchor>
             </w:drawing>
           </mc:Choice>
-          <mc:Fallback>
+          <mc:Fallback xmlns="">
             <w:pict>
               <v:shape w14:anchorId="197ABAD4" id="Right Brace 19" o:spid="_x0000_s1026" type="#_x0000_t88" style="position:absolute;margin-left:110.55pt;margin-top:122.4pt;width:17.25pt;height:13.75pt;z-index:251675136;visibility:visible;mso-wrap-style:square;mso-height-percent:0;mso-wrap-distance-left:9pt;mso-wrap-distance-top:0;mso-wrap-distance-right:9pt;mso-wrap-distance-bottom:0;mso-position-horizontal:absolute;mso-position-horizontal-relative:text;mso-position-vertical:absolute;mso-position-vertical-relative:text;mso-height-percent:0;mso-height-relative:margin;v-text-anchor:middle" o:gfxdata="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" strokecolor="#ed7d31 [3205]" strokeweight="1.5pt">
                 <v:stroke joinstyle="miter"/>
@@ -2304,11 +2310,11 @@
         <w:ind w:left="360"/>
       </w:pPr>
       <w:r>
-        <w:object w:dxaOrig="10320" w:dyaOrig="1815" w14:anchorId="479A1C5E">
-          <v:shape id="_x0000_i1053" type="#_x0000_t75" style="width:516pt;height:90.55pt" o:ole="">
+        <w:object w:dxaOrig="10320" w:dyaOrig="1792" w14:anchorId="479A1C5E">
+          <v:shape id="_x0000_i1039" type="#_x0000_t75" style="width:516pt;height:89.25pt" o:ole="">
             <v:imagedata r:id="rId12" o:title=""/>
           </v:shape>
-          <o:OLEObject Type="Embed" ProgID="Word.OpenDocumentText.12" ShapeID="_x0000_i1053" DrawAspect="Content" ObjectID="_1719295681" r:id="rId13"/>
+          <o:OLEObject Type="Embed" ProgID="Word.OpenDocumentText.12" ShapeID="_x0000_i1039" DrawAspect="Content" ObjectID="_1719307223" r:id="rId13"/>
         </w:object>
       </w:r>
     </w:p>
@@ -2413,7 +2419,7 @@
               </wp:anchor>
             </w:drawing>
           </mc:Choice>
-          <mc:Fallback>
+          <mc:Fallback xmlns="">
             <w:pict>
               <v:shape w14:anchorId="41984B6C" id="Straight Arrow Connector 23" o:spid="_x0000_s1026" type="#_x0000_t32" style="position:absolute;margin-left:110.75pt;margin-top:51.8pt;width:152.2pt;height:13.05pt;flip:y;z-index:251680768;visibility:visible;mso-wrap-style:square;mso-width-percent:0;mso-height-percent:0;mso-wrap-distance-left:9pt;mso-wrap-distance-top:0;mso-wrap-distance-right:9pt;mso-wrap-distance-bottom:0;mso-position-horizontal:absolute;mso-position-horizontal-relative:text;mso-position-vertical:absolute;mso-position-vertical-relative:text;mso-width-percent:0;mso-height-percent:0;mso-width-relative:margin;mso-height-relative:margin" o:gfxdata="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" strokecolor="#ed7d31 [3205]" strokeweight="1.5pt">
                 <v:stroke endarrow="block" joinstyle="miter"/>
@@ -2666,10 +2672,10 @@
       </w:pPr>
       <w:r>
         <w:object w:dxaOrig="10320" w:dyaOrig="2309" w14:anchorId="1AB99CE4">
-          <v:shape id="_x0000_i1058" type="#_x0000_t75" style="width:516pt;height:115.65pt" o:ole="">
+          <v:shape id="_x0000_i1027" type="#_x0000_t75" style="width:516pt;height:115.5pt" o:ole="">
             <v:imagedata r:id="rId14" o:title=""/>
           </v:shape>
-          <o:OLEObject Type="Embed" ProgID="Word.OpenDocumentText.12" ShapeID="_x0000_i1058" DrawAspect="Content" ObjectID="_1719295682" r:id="rId15"/>
+          <o:OLEObject Type="Embed" ProgID="Word.OpenDocumentText.12" ShapeID="_x0000_i1027" DrawAspect="Content" ObjectID="_1719307224" r:id="rId15"/>
         </w:object>
       </w:r>
     </w:p>
@@ -2706,11 +2712,11 @@
         <w:ind w:left="360"/>
       </w:pPr>
       <w:r>
-        <w:object w:dxaOrig="10320" w:dyaOrig="799" w14:anchorId="46A09A1A">
-          <v:shape id="_x0000_i1061" type="#_x0000_t75" style="width:516pt;height:39.8pt" o:ole="">
+        <w:object w:dxaOrig="10320" w:dyaOrig="789" w14:anchorId="46A09A1A">
+          <v:shape id="_x0000_i1042" type="#_x0000_t75" style="width:516pt;height:39pt" o:ole="">
             <v:imagedata r:id="rId16" o:title=""/>
           </v:shape>
-          <o:OLEObject Type="Embed" ProgID="Word.OpenDocumentText.12" ShapeID="_x0000_i1061" DrawAspect="Content" ObjectID="_1719295683" r:id="rId17"/>
+          <o:OLEObject Type="Embed" ProgID="Word.OpenDocumentText.12" ShapeID="_x0000_i1042" DrawAspect="Content" ObjectID="_1719307225" r:id="rId17"/>
         </w:object>
       </w:r>
     </w:p>
@@ -2743,11 +2749,11 @@
         <w:ind w:left="360"/>
       </w:pPr>
       <w:r>
-        <w:object w:dxaOrig="10320" w:dyaOrig="789" w14:anchorId="2E81484E">
-          <v:shape id="_x0000_i1067" type="#_x0000_t75" style="width:503.45pt;height:38.75pt" o:ole="">
+        <w:object w:dxaOrig="10320" w:dyaOrig="777" w14:anchorId="2E81484E">
+          <v:shape id="_x0000_i1046" type="#_x0000_t75" style="width:503.25pt;height:38.25pt" o:ole="">
             <v:imagedata r:id="rId18" o:title=""/>
           </v:shape>
-          <o:OLEObject Type="Embed" ProgID="Word.OpenDocumentText.12" ShapeID="_x0000_i1067" DrawAspect="Content" ObjectID="_1719295684" r:id="rId19"/>
+          <o:OLEObject Type="Embed" ProgID="Word.OpenDocumentText.12" ShapeID="_x0000_i1046" DrawAspect="Content" ObjectID="_1719307226" r:id="rId19"/>
         </w:object>
       </w:r>
     </w:p>
@@ -2766,11 +2772,11 @@
         <w:ind w:left="360"/>
       </w:pPr>
       <w:r>
-        <w:object w:dxaOrig="10320" w:dyaOrig="493" w14:anchorId="2B7D7538">
-          <v:shape id="_x0000_i1084" type="#_x0000_t75" style="width:503.45pt;height:24pt" o:ole="">
+        <w:object w:dxaOrig="10320" w:dyaOrig="489" w14:anchorId="2B7D7538">
+          <v:shape id="_x0000_i1050" type="#_x0000_t75" style="width:503.25pt;height:24pt" o:ole="">
             <v:imagedata r:id="rId20" o:title=""/>
           </v:shape>
-          <o:OLEObject Type="Embed" ProgID="Word.OpenDocumentText.12" ShapeID="_x0000_i1084" DrawAspect="Content" ObjectID="_1719295685" r:id="rId21"/>
+          <o:OLEObject Type="Embed" ProgID="Word.OpenDocumentText.12" ShapeID="_x0000_i1050" DrawAspect="Content" ObjectID="_1719307227" r:id="rId21"/>
         </w:object>
       </w:r>
     </w:p>
@@ -2808,11 +2814,11 @@
         <w:ind w:left="360"/>
       </w:pPr>
       <w:r>
-        <w:object w:dxaOrig="10320" w:dyaOrig="493" w14:anchorId="02B3F5AC">
-          <v:shape id="_x0000_i1081" type="#_x0000_t75" style="width:503.45pt;height:24pt" o:ole="">
+        <w:object w:dxaOrig="10320" w:dyaOrig="489" w14:anchorId="02B3F5AC">
+          <v:shape id="_x0000_i1053" type="#_x0000_t75" style="width:503.25pt;height:24pt" o:ole="">
             <v:imagedata r:id="rId22" o:title=""/>
           </v:shape>
-          <o:OLEObject Type="Embed" ProgID="Word.OpenDocumentText.12" ShapeID="_x0000_i1081" DrawAspect="Content" ObjectID="_1719295686" r:id="rId23"/>
+          <o:OLEObject Type="Embed" ProgID="Word.OpenDocumentText.12" ShapeID="_x0000_i1053" DrawAspect="Content" ObjectID="_1719307228" r:id="rId23"/>
         </w:object>
       </w:r>
     </w:p>

</xml_diff>